<commit_message>
Adição da medição de software
</commit_message>
<xml_diff>
--- a/Sprint 5 MPSBR-F/Gerência de Projetos/Plano de projeto.docx
+++ b/Sprint 5 MPSBR-F/Gerência de Projetos/Plano de projeto.docx
@@ -1533,7 +1533,23 @@
           <w:rFonts w:asciiTheme="majorHAnsi" w:hAnsiTheme="majorHAnsi"/>
           <w:lang w:val="pt-BR"/>
         </w:rPr>
-        <w:t xml:space="preserve">quem detém controle sobre os requisitos), Scrum </w:t>
+        <w:t xml:space="preserve">quem detém controle sobre os requisitos), </w:t>
+      </w:r>
+      <w:proofErr w:type="spellStart"/>
+      <w:r>
+        <w:rPr>
+          <w:rFonts w:asciiTheme="majorHAnsi" w:hAnsiTheme="majorHAnsi"/>
+          <w:lang w:val="pt-BR"/>
+        </w:rPr>
+        <w:t>Scrum</w:t>
+      </w:r>
+      <w:proofErr w:type="spellEnd"/>
+      <w:r>
+        <w:rPr>
+          <w:rFonts w:asciiTheme="majorHAnsi" w:hAnsiTheme="majorHAnsi"/>
+          <w:lang w:val="pt-BR"/>
+        </w:rPr>
+        <w:t xml:space="preserve"> </w:t>
       </w:r>
       <w:proofErr w:type="spellStart"/>
       <w:r>
@@ -2937,6 +2953,7 @@
                 <w:rFonts w:asciiTheme="majorHAnsi" w:hAnsiTheme="majorHAnsi"/>
                 <w:b w:val="0"/>
                 <w:sz w:val="24"/>
+                <w:szCs w:val="24"/>
               </w:rPr>
             </w:pPr>
             <w:r>
@@ -2944,6 +2961,7 @@
                 <w:rFonts w:asciiTheme="majorHAnsi" w:hAnsiTheme="majorHAnsi"/>
                 <w:b w:val="0"/>
                 <w:sz w:val="24"/>
+                <w:szCs w:val="24"/>
               </w:rPr>
               <w:t>Atividade</w:t>
             </w:r>
@@ -2961,6 +2979,7 @@
                 <w:rFonts w:asciiTheme="majorHAnsi" w:hAnsiTheme="majorHAnsi"/>
                 <w:b w:val="0"/>
                 <w:sz w:val="24"/>
+                <w:szCs w:val="24"/>
               </w:rPr>
             </w:pPr>
             <w:r>
@@ -2968,6 +2987,7 @@
                 <w:rFonts w:asciiTheme="majorHAnsi" w:hAnsiTheme="majorHAnsi"/>
                 <w:b w:val="0"/>
                 <w:sz w:val="24"/>
+                <w:szCs w:val="24"/>
               </w:rPr>
               <w:t>Responsáveis</w:t>
             </w:r>
@@ -2985,6 +3005,7 @@
                 <w:rFonts w:asciiTheme="majorHAnsi" w:hAnsiTheme="majorHAnsi"/>
                 <w:b w:val="0"/>
                 <w:sz w:val="24"/>
+                <w:szCs w:val="24"/>
               </w:rPr>
             </w:pPr>
             <w:r>
@@ -2992,6 +3013,7 @@
                 <w:rFonts w:asciiTheme="majorHAnsi" w:hAnsiTheme="majorHAnsi"/>
                 <w:b w:val="0"/>
                 <w:sz w:val="24"/>
+                <w:szCs w:val="24"/>
               </w:rPr>
               <w:t>Meio</w:t>
             </w:r>
@@ -3009,6 +3031,7 @@
                 <w:rFonts w:asciiTheme="majorHAnsi" w:hAnsiTheme="majorHAnsi"/>
                 <w:b w:val="0"/>
                 <w:sz w:val="24"/>
+                <w:szCs w:val="24"/>
               </w:rPr>
             </w:pPr>
             <w:r>
@@ -3016,6 +3039,7 @@
                 <w:rFonts w:asciiTheme="majorHAnsi" w:hAnsiTheme="majorHAnsi"/>
                 <w:b w:val="0"/>
                 <w:sz w:val="24"/>
+                <w:szCs w:val="24"/>
               </w:rPr>
               <w:t>Data</w:t>
             </w:r>
@@ -3039,6 +3063,7 @@
                 <w:rFonts w:asciiTheme="majorHAnsi" w:hAnsiTheme="majorHAnsi"/>
                 <w:b w:val="0"/>
                 <w:sz w:val="24"/>
+                <w:szCs w:val="24"/>
               </w:rPr>
             </w:pPr>
             <w:r>
@@ -3046,6 +3071,7 @@
                 <w:rFonts w:asciiTheme="majorHAnsi" w:hAnsiTheme="majorHAnsi"/>
                 <w:b w:val="0"/>
                 <w:sz w:val="24"/>
+                <w:szCs w:val="24"/>
               </w:rPr>
               <w:t>Sprint Planning</w:t>
             </w:r>
@@ -3062,12 +3088,14 @@
               <w:rPr>
                 <w:rFonts w:asciiTheme="majorHAnsi" w:hAnsiTheme="majorHAnsi"/>
                 <w:sz w:val="24"/>
+                <w:szCs w:val="24"/>
               </w:rPr>
             </w:pPr>
             <w:r>
               <w:rPr>
                 <w:rFonts w:asciiTheme="majorHAnsi" w:hAnsiTheme="majorHAnsi"/>
                 <w:sz w:val="24"/>
+                <w:szCs w:val="24"/>
               </w:rPr>
               <w:t>Todos</w:t>
             </w:r>
@@ -3084,6 +3112,7 @@
               <w:rPr>
                 <w:rFonts w:asciiTheme="majorHAnsi" w:hAnsiTheme="majorHAnsi"/>
                 <w:sz w:val="24"/>
+                <w:szCs w:val="24"/>
               </w:rPr>
             </w:pPr>
             <w:proofErr w:type="spellStart"/>
@@ -3091,6 +3120,7 @@
               <w:rPr>
                 <w:rFonts w:asciiTheme="majorHAnsi" w:hAnsiTheme="majorHAnsi"/>
                 <w:sz w:val="24"/>
+                <w:szCs w:val="24"/>
               </w:rPr>
               <w:t>Hangouts</w:t>
             </w:r>
@@ -3108,14 +3138,16 @@
               <w:rPr>
                 <w:rFonts w:asciiTheme="majorHAnsi" w:hAnsiTheme="majorHAnsi"/>
                 <w:sz w:val="24"/>
+                <w:szCs w:val="24"/>
               </w:rPr>
             </w:pPr>
             <w:r>
               <w:rPr>
                 <w:rFonts w:asciiTheme="majorHAnsi" w:hAnsiTheme="majorHAnsi"/>
                 <w:sz w:val="24"/>
-              </w:rPr>
-              <w:t>12/07/2016 – 13hrs</w:t>
+                <w:szCs w:val="24"/>
+              </w:rPr>
+              <w:t>12/07/2016 – 13h</w:t>
             </w:r>
           </w:p>
         </w:tc>
@@ -3136,6 +3168,7 @@
                 <w:rFonts w:asciiTheme="majorHAnsi" w:hAnsiTheme="majorHAnsi"/>
                 <w:b w:val="0"/>
                 <w:sz w:val="24"/>
+                <w:szCs w:val="24"/>
               </w:rPr>
             </w:pPr>
             <w:r>
@@ -3143,6 +3176,7 @@
                 <w:rFonts w:asciiTheme="majorHAnsi" w:hAnsiTheme="majorHAnsi"/>
                 <w:b w:val="0"/>
                 <w:sz w:val="24"/>
+                <w:szCs w:val="24"/>
               </w:rPr>
               <w:t>Daily Scrum</w:t>
             </w:r>
@@ -3159,12 +3193,14 @@
               <w:rPr>
                 <w:rFonts w:asciiTheme="majorHAnsi" w:hAnsiTheme="majorHAnsi"/>
                 <w:sz w:val="24"/>
+                <w:szCs w:val="24"/>
               </w:rPr>
             </w:pPr>
             <w:r>
               <w:rPr>
                 <w:rFonts w:asciiTheme="majorHAnsi" w:hAnsiTheme="majorHAnsi"/>
                 <w:sz w:val="24"/>
+                <w:szCs w:val="24"/>
               </w:rPr>
               <w:t>Todos</w:t>
             </w:r>
@@ -3181,6 +3217,7 @@
               <w:rPr>
                 <w:rFonts w:asciiTheme="majorHAnsi" w:hAnsiTheme="majorHAnsi"/>
                 <w:sz w:val="24"/>
+                <w:szCs w:val="24"/>
               </w:rPr>
             </w:pPr>
             <w:proofErr w:type="spellStart"/>
@@ -3188,6 +3225,7 @@
               <w:rPr>
                 <w:rFonts w:asciiTheme="majorHAnsi" w:hAnsiTheme="majorHAnsi"/>
                 <w:sz w:val="24"/>
+                <w:szCs w:val="24"/>
               </w:rPr>
               <w:t>Hangouts</w:t>
             </w:r>
@@ -3205,14 +3243,16 @@
               <w:rPr>
                 <w:rFonts w:asciiTheme="majorHAnsi" w:hAnsiTheme="majorHAnsi"/>
                 <w:sz w:val="24"/>
+                <w:szCs w:val="24"/>
               </w:rPr>
             </w:pPr>
             <w:r>
               <w:rPr>
                 <w:rFonts w:asciiTheme="majorHAnsi" w:hAnsiTheme="majorHAnsi"/>
                 <w:sz w:val="24"/>
-              </w:rPr>
-              <w:t>Todos os dias 18hrs</w:t>
+                <w:szCs w:val="24"/>
+              </w:rPr>
+              <w:t>Todos os dias 18h</w:t>
             </w:r>
           </w:p>
         </w:tc>
@@ -3234,6 +3274,7 @@
                 <w:rFonts w:asciiTheme="majorHAnsi" w:hAnsiTheme="majorHAnsi"/>
                 <w:b w:val="0"/>
                 <w:sz w:val="24"/>
+                <w:szCs w:val="24"/>
               </w:rPr>
             </w:pPr>
             <w:r>
@@ -3241,6 +3282,7 @@
                 <w:rFonts w:asciiTheme="majorHAnsi" w:hAnsiTheme="majorHAnsi"/>
                 <w:b w:val="0"/>
                 <w:sz w:val="24"/>
+                <w:szCs w:val="24"/>
               </w:rPr>
               <w:t xml:space="preserve">Revisão de marco – Sprint </w:t>
             </w:r>
@@ -3250,6 +3292,7 @@
                 <w:rFonts w:asciiTheme="majorHAnsi" w:hAnsiTheme="majorHAnsi"/>
                 <w:b w:val="0"/>
                 <w:sz w:val="24"/>
+                <w:szCs w:val="24"/>
               </w:rPr>
               <w:t>Review</w:t>
             </w:r>
@@ -3267,12 +3310,14 @@
               <w:rPr>
                 <w:rFonts w:asciiTheme="majorHAnsi" w:hAnsiTheme="majorHAnsi"/>
                 <w:sz w:val="24"/>
+                <w:szCs w:val="24"/>
               </w:rPr>
             </w:pPr>
             <w:r>
               <w:rPr>
                 <w:rFonts w:asciiTheme="majorHAnsi" w:hAnsiTheme="majorHAnsi"/>
                 <w:sz w:val="24"/>
+                <w:szCs w:val="24"/>
               </w:rPr>
               <w:t>Todos</w:t>
             </w:r>
@@ -3289,12 +3334,14 @@
               <w:rPr>
                 <w:rFonts w:asciiTheme="majorHAnsi" w:hAnsiTheme="majorHAnsi"/>
                 <w:sz w:val="24"/>
+                <w:szCs w:val="24"/>
               </w:rPr>
             </w:pPr>
             <w:r>
               <w:rPr>
                 <w:rFonts w:asciiTheme="majorHAnsi" w:hAnsiTheme="majorHAnsi"/>
                 <w:sz w:val="24"/>
+                <w:szCs w:val="24"/>
               </w:rPr>
               <w:t>UFG - INF</w:t>
             </w:r>
@@ -3311,12 +3358,14 @@
               <w:rPr>
                 <w:rFonts w:asciiTheme="majorHAnsi" w:hAnsiTheme="majorHAnsi"/>
                 <w:sz w:val="24"/>
+                <w:szCs w:val="24"/>
               </w:rPr>
             </w:pPr>
             <w:r>
               <w:rPr>
                 <w:rFonts w:asciiTheme="majorHAnsi" w:hAnsiTheme="majorHAnsi"/>
                 <w:sz w:val="24"/>
+                <w:szCs w:val="24"/>
               </w:rPr>
               <w:t>25/07/2016</w:t>
             </w:r>
@@ -3339,6 +3388,7 @@
                 <w:rFonts w:asciiTheme="majorHAnsi" w:hAnsiTheme="majorHAnsi"/>
                 <w:b w:val="0"/>
                 <w:sz w:val="24"/>
+                <w:szCs w:val="24"/>
               </w:rPr>
             </w:pPr>
             <w:r>
@@ -3346,6 +3396,7 @@
                 <w:rFonts w:asciiTheme="majorHAnsi" w:hAnsiTheme="majorHAnsi"/>
                 <w:b w:val="0"/>
                 <w:sz w:val="24"/>
+                <w:szCs w:val="24"/>
               </w:rPr>
               <w:t>Apresentação</w:t>
             </w:r>
@@ -3354,47 +3405,6 @@
         <w:tc>
           <w:tcPr>
             <w:tcW w:w="2244" w:type="dxa"/>
-          </w:tcPr>
-          <w:p>
-            <w:pPr>
-              <w:cnfStyle w:val="000000000000" w:firstRow="0" w:lastRow="0" w:firstColumn="0" w:lastColumn="0" w:oddVBand="0" w:evenVBand="0" w:oddHBand="0" w:evenHBand="0" w:firstRowFirstColumn="0" w:firstRowLastColumn="0" w:lastRowFirstColumn="0" w:lastRowLastColumn="0"/>
-              <w:rPr>
-                <w:rFonts w:asciiTheme="majorHAnsi" w:hAnsiTheme="majorHAnsi"/>
-                <w:sz w:val="18"/>
-                <w:szCs w:val="18"/>
-              </w:rPr>
-            </w:pPr>
-            <w:r>
-              <w:rPr>
-                <w:rFonts w:asciiTheme="majorHAnsi" w:hAnsiTheme="majorHAnsi"/>
-                <w:sz w:val="18"/>
-                <w:szCs w:val="18"/>
-              </w:rPr>
-              <w:t xml:space="preserve">Scrum </w:t>
-            </w:r>
-            <w:proofErr w:type="gramStart"/>
-            <w:r>
-              <w:rPr>
-                <w:rFonts w:asciiTheme="majorHAnsi" w:hAnsiTheme="majorHAnsi"/>
-                <w:sz w:val="18"/>
-                <w:szCs w:val="18"/>
-              </w:rPr>
-              <w:t>Master(</w:t>
-            </w:r>
-            <w:proofErr w:type="gramEnd"/>
-            <w:r>
-              <w:rPr>
-                <w:rFonts w:asciiTheme="majorHAnsi" w:hAnsiTheme="majorHAnsi"/>
-                <w:sz w:val="18"/>
-                <w:szCs w:val="18"/>
-              </w:rPr>
-              <w:t>obrigatório), time(recomendado)</w:t>
-            </w:r>
-          </w:p>
-        </w:tc>
-        <w:tc>
-          <w:tcPr>
-            <w:tcW w:w="2245" w:type="dxa"/>
           </w:tcPr>
           <w:p>
             <w:pPr>
@@ -3403,14 +3413,16 @@
               <w:rPr>
                 <w:rFonts w:asciiTheme="majorHAnsi" w:hAnsiTheme="majorHAnsi"/>
                 <w:sz w:val="24"/>
+                <w:szCs w:val="24"/>
               </w:rPr>
             </w:pPr>
             <w:r>
               <w:rPr>
                 <w:rFonts w:asciiTheme="majorHAnsi" w:hAnsiTheme="majorHAnsi"/>
                 <w:sz w:val="24"/>
-              </w:rPr>
-              <w:t>A definir</w:t>
+                <w:szCs w:val="24"/>
+              </w:rPr>
+              <w:t>Todos</w:t>
             </w:r>
           </w:p>
         </w:tc>
@@ -3425,14 +3437,40 @@
               <w:rPr>
                 <w:rFonts w:asciiTheme="majorHAnsi" w:hAnsiTheme="majorHAnsi"/>
                 <w:sz w:val="24"/>
+                <w:szCs w:val="24"/>
               </w:rPr>
             </w:pPr>
             <w:r>
               <w:rPr>
                 <w:rFonts w:asciiTheme="majorHAnsi" w:hAnsiTheme="majorHAnsi"/>
                 <w:sz w:val="24"/>
-              </w:rPr>
-              <w:t>A definir</w:t>
+                <w:szCs w:val="24"/>
+              </w:rPr>
+              <w:t>UFG - INF</w:t>
+            </w:r>
+          </w:p>
+        </w:tc>
+        <w:tc>
+          <w:tcPr>
+            <w:tcW w:w="2245" w:type="dxa"/>
+          </w:tcPr>
+          <w:p>
+            <w:pPr>
+              <w:jc w:val="center"/>
+              <w:cnfStyle w:val="000000000000" w:firstRow="0" w:lastRow="0" w:firstColumn="0" w:lastColumn="0" w:oddVBand="0" w:evenVBand="0" w:oddHBand="0" w:evenHBand="0" w:firstRowFirstColumn="0" w:firstRowLastColumn="0" w:lastRowFirstColumn="0" w:lastRowLastColumn="0"/>
+              <w:rPr>
+                <w:rFonts w:asciiTheme="majorHAnsi" w:hAnsiTheme="majorHAnsi"/>
+                <w:sz w:val="24"/>
+                <w:szCs w:val="24"/>
+              </w:rPr>
+            </w:pPr>
+            <w:r>
+              <w:rPr>
+                <w:rFonts w:asciiTheme="majorHAnsi" w:hAnsiTheme="majorHAnsi"/>
+                <w:sz w:val="24"/>
+                <w:szCs w:val="24"/>
+              </w:rPr>
+              <w:t>20/07/2016 – 16h</w:t>
             </w:r>
           </w:p>
         </w:tc>
@@ -3453,6 +3491,7 @@
                 <w:rFonts w:asciiTheme="majorHAnsi" w:hAnsiTheme="majorHAnsi"/>
                 <w:b w:val="0"/>
                 <w:sz w:val="24"/>
+                <w:szCs w:val="24"/>
               </w:rPr>
             </w:pPr>
           </w:p>
@@ -3467,6 +3506,7 @@
               <w:rPr>
                 <w:rFonts w:asciiTheme="majorHAnsi" w:hAnsiTheme="majorHAnsi"/>
                 <w:sz w:val="24"/>
+                <w:szCs w:val="24"/>
               </w:rPr>
             </w:pPr>
           </w:p>
@@ -3481,6 +3521,7 @@
               <w:rPr>
                 <w:rFonts w:asciiTheme="majorHAnsi" w:hAnsiTheme="majorHAnsi"/>
                 <w:sz w:val="24"/>
+                <w:szCs w:val="24"/>
               </w:rPr>
             </w:pPr>
           </w:p>
@@ -3495,6 +3536,7 @@
               <w:rPr>
                 <w:rFonts w:asciiTheme="majorHAnsi" w:hAnsiTheme="majorHAnsi"/>
                 <w:sz w:val="24"/>
+                <w:szCs w:val="24"/>
               </w:rPr>
             </w:pPr>
           </w:p>
@@ -3516,6 +3558,8 @@
           <w:sz w:val="24"/>
         </w:rPr>
       </w:pPr>
+      <w:bookmarkStart w:id="15" w:name="_GoBack"/>
+      <w:bookmarkEnd w:id="15"/>
     </w:p>
     <w:p>
       <w:pPr>
@@ -3838,7 +3882,6 @@
               <w:rPr>
                 <w:rFonts w:asciiTheme="majorHAnsi" w:hAnsiTheme="majorHAnsi" w:cs="Calibri"/>
               </w:rPr>
-              <w:lastRenderedPageBreak/>
               <w:t>Scrum Master</w:t>
             </w:r>
           </w:p>
@@ -3934,6 +3977,7 @@
               <w:rPr>
                 <w:rFonts w:asciiTheme="majorHAnsi" w:hAnsiTheme="majorHAnsi" w:cs="Calibri"/>
               </w:rPr>
+              <w:lastRenderedPageBreak/>
               <w:t>Desenvolvedores</w:t>
             </w:r>
           </w:p>
@@ -4107,8 +4151,8 @@
           <w:b/>
         </w:rPr>
       </w:pPr>
-      <w:bookmarkStart w:id="15" w:name="h.sxcqyq86rrg4"/>
-      <w:bookmarkEnd w:id="15"/>
+      <w:bookmarkStart w:id="16" w:name="h.sxcqyq86rrg4"/>
+      <w:bookmarkEnd w:id="16"/>
       <w:r>
         <w:rPr>
           <w:rFonts w:asciiTheme="majorHAnsi" w:hAnsiTheme="majorHAnsi"/>
@@ -4566,19 +4610,7 @@
               <w:rPr>
                 <w:rFonts w:asciiTheme="majorHAnsi" w:hAnsiTheme="majorHAnsi" w:cs="Times New Roman"/>
               </w:rPr>
-              <w:t>1</w:t>
-            </w:r>
-            <w:r>
-              <w:rPr>
-                <w:rFonts w:asciiTheme="majorHAnsi" w:hAnsiTheme="majorHAnsi" w:cs="Times New Roman"/>
-              </w:rPr>
-              <w:t>2</w:t>
-            </w:r>
-            <w:r>
-              <w:rPr>
-                <w:rFonts w:asciiTheme="majorHAnsi" w:hAnsiTheme="majorHAnsi" w:cs="Times New Roman"/>
-              </w:rPr>
-              <w:t>/07/2016</w:t>
+              <w:t>12/07/2016</w:t>
             </w:r>
           </w:p>
         </w:tc>
@@ -4776,13 +4808,7 @@
               <w:rPr>
                 <w:rFonts w:asciiTheme="majorHAnsi" w:hAnsiTheme="majorHAnsi" w:cs="Times New Roman"/>
               </w:rPr>
-              <w:t>13</w:t>
-            </w:r>
-            <w:r>
-              <w:rPr>
-                <w:rFonts w:asciiTheme="majorHAnsi" w:hAnsiTheme="majorHAnsi" w:cs="Times New Roman"/>
-              </w:rPr>
-              <w:t>/07/2016</w:t>
+              <w:t>13/07/2016</w:t>
             </w:r>
           </w:p>
         </w:tc>
@@ -4881,13 +4907,7 @@
               <w:rPr>
                 <w:rFonts w:asciiTheme="majorHAnsi" w:hAnsiTheme="majorHAnsi" w:cs="Times New Roman"/>
               </w:rPr>
-              <w:t>13</w:t>
-            </w:r>
-            <w:r>
-              <w:rPr>
-                <w:rFonts w:asciiTheme="majorHAnsi" w:hAnsiTheme="majorHAnsi" w:cs="Times New Roman"/>
-              </w:rPr>
-              <w:t>/07/2016</w:t>
+              <w:t>13/07/2016</w:t>
             </w:r>
           </w:p>
         </w:tc>
@@ -4937,8 +4957,6 @@
           <w:rFonts w:asciiTheme="majorHAnsi" w:hAnsiTheme="majorHAnsi"/>
         </w:rPr>
       </w:pPr>
-      <w:bookmarkStart w:id="16" w:name="_GoBack"/>
-      <w:bookmarkEnd w:id="16"/>
     </w:p>
     <w:sectPr>
       <w:pgSz w:w="11909" w:h="16834"/>

</xml_diff>